<commit_message>
Added uv info to api doc
</commit_message>
<xml_diff>
--- a/Embedded/Photon_API.docx
+++ b/Embedded/Photon_API.docx
@@ -93,7 +93,6 @@
           <w:b/>
         </w:rPr>
       </w:pPr>
-      <w:bookmarkStart w:id="0" w:name="_GoBack"/>
     </w:p>
     <w:p>
       <w:pPr>
@@ -120,7 +119,6 @@
         <w:t xml:space="preserve"> Data Structure</w:t>
       </w:r>
     </w:p>
-    <w:bookmarkEnd w:id="0"/>
     <w:p>
       <w:pPr>
         <w:ind w:left="360"/>
@@ -147,6 +145,9 @@
         <w:ind w:left="360"/>
       </w:pPr>
       <w:r>
+        <w:rPr>
+          <w:noProof/>
+        </w:rPr>
         <w:drawing>
           <wp:inline distT="0" distB="0" distL="0" distR="0" wp14:anchorId="4E234DBE" wp14:editId="7AA389DD">
             <wp:extent cx="4486275" cy="3629025"/>
@@ -201,6 +202,9 @@
         <w:ind w:left="360"/>
       </w:pPr>
       <w:r>
+        <w:rPr>
+          <w:noProof/>
+        </w:rPr>
         <w:drawing>
           <wp:inline distT="0" distB="0" distL="0" distR="0" wp14:anchorId="72D1590A" wp14:editId="33059FFD">
             <wp:extent cx="5143500" cy="228600"/>
@@ -303,6 +307,7 @@
           <w:b/>
         </w:rPr>
       </w:pPr>
+      <w:proofErr w:type="spellStart"/>
       <w:r>
         <w:rPr>
           <w:b/>
@@ -321,7 +326,14 @@
         <w:rPr>
           <w:b/>
         </w:rPr>
-        <w:t xml:space="preserve">:ms ms </w:t>
+        <w:t>:ms</w:t>
+      </w:r>
+      <w:proofErr w:type="spellEnd"/>
+      <w:r>
+        <w:rPr>
+          <w:b/>
+        </w:rPr>
+        <w:t xml:space="preserve"> </w:t>
       </w:r>
       <w:proofErr w:type="spellStart"/>
       <w:r>
@@ -331,6 +343,20 @@
         <w:t>ms</w:t>
       </w:r>
       <w:proofErr w:type="spellEnd"/>
+      <w:r>
+        <w:rPr>
+          <w:b/>
+        </w:rPr>
+        <w:t xml:space="preserve"> </w:t>
+      </w:r>
+      <w:proofErr w:type="spellStart"/>
+      <w:r>
+        <w:rPr>
+          <w:b/>
+        </w:rPr>
+        <w:t>ms</w:t>
+      </w:r>
+      <w:proofErr w:type="spellEnd"/>
     </w:p>
     <w:p>
       <w:pPr>
@@ -586,6 +612,604 @@
       <w:r>
         <w:t>Finally, *XX is the checksum</w:t>
       </w:r>
+    </w:p>
+    <w:p>
+      <w:pPr>
+        <w:ind w:left="360"/>
+        <w:jc w:val="left"/>
+      </w:pPr>
+    </w:p>
+    <w:p>
+      <w:pPr>
+        <w:pStyle w:val="ListParagraph"/>
+        <w:numPr>
+          <w:ilvl w:val="0"/>
+          <w:numId w:val="1"/>
+        </w:numPr>
+        <w:jc w:val="left"/>
+        <w:rPr>
+          <w:b/>
+        </w:rPr>
+      </w:pPr>
+      <w:r>
+        <w:rPr>
+          <w:b/>
+        </w:rPr>
+        <w:t>UV Sensor Data Structure</w:t>
+      </w:r>
+    </w:p>
+    <w:p>
+      <w:pPr>
+        <w:pStyle w:val="ListParagraph"/>
+        <w:ind w:left="360"/>
+        <w:jc w:val="left"/>
+      </w:pPr>
+    </w:p>
+    <w:p>
+      <w:pPr>
+        <w:pStyle w:val="ListParagraph"/>
+        <w:ind w:left="360"/>
+        <w:jc w:val="left"/>
+      </w:pPr>
+      <w:r>
+        <w:t xml:space="preserve">The UV Sensor is very simple, it interfaces over I2C and simply outputs a UV light intensity </w:t>
+      </w:r>
+      <w:r>
+        <w:rPr>
+          <w:b/>
+        </w:rPr>
+        <w:t>NOT A</w:t>
+      </w:r>
+      <w:r>
+        <w:t xml:space="preserve"> </w:t>
+      </w:r>
+      <w:r>
+        <w:rPr>
+          <w:b/>
+        </w:rPr>
+        <w:t>UV INDEX</w:t>
+      </w:r>
+      <w:r>
+        <w:t xml:space="preserve"> like </w:t>
+      </w:r>
+      <w:r>
+        <w:t xml:space="preserve">other sensors. The sensor can be configured to sample for several different lengths of time: </w:t>
+      </w:r>
+      <w:r>
+        <w:rPr>
+          <w:b/>
+        </w:rPr>
+        <w:t>.5_T, 1_T, 2_T, 4_T</w:t>
+      </w:r>
+      <w:r>
+        <w:t>. The longer the sample time, the more precise the reading will be. The sensor outputs a 16-bit reading whenever it is queried, and according to the documentation they recommend calibrating this value to a known value depending on the application.</w:t>
+      </w:r>
+    </w:p>
+    <w:p>
+      <w:pPr>
+        <w:pStyle w:val="ListParagraph"/>
+        <w:ind w:left="360"/>
+        <w:jc w:val="left"/>
+      </w:pPr>
+    </w:p>
+    <w:p>
+      <w:pPr>
+        <w:pStyle w:val="ListParagraph"/>
+        <w:numPr>
+          <w:ilvl w:val="0"/>
+          <w:numId w:val="1"/>
+        </w:numPr>
+        <w:jc w:val="left"/>
+        <w:rPr>
+          <w:b/>
+        </w:rPr>
+      </w:pPr>
+      <w:r>
+        <w:rPr>
+          <w:b/>
+        </w:rPr>
+        <w:lastRenderedPageBreak/>
+        <w:t>GPS API</w:t>
+      </w:r>
+    </w:p>
+    <w:p>
+      <w:pPr>
+        <w:pStyle w:val="ListParagraph"/>
+        <w:ind w:left="360"/>
+        <w:jc w:val="left"/>
+      </w:pPr>
+    </w:p>
+    <w:tbl>
+      <w:tblPr>
+        <w:tblStyle w:val="TableGrid"/>
+        <w:tblW w:w="0" w:type="auto"/>
+        <w:tblInd w:w="360" w:type="dxa"/>
+        <w:tblLook w:val="04A0" w:firstRow="1" w:lastRow="0" w:firstColumn="1" w:lastColumn="0" w:noHBand="0" w:noVBand="1"/>
+      </w:tblPr>
+      <w:tblGrid>
+        <w:gridCol w:w="4608"/>
+        <w:gridCol w:w="4608"/>
+      </w:tblGrid>
+      <w:tr>
+        <w:tc>
+          <w:tcPr>
+            <w:tcW w:w="4788" w:type="dxa"/>
+          </w:tcPr>
+          <w:p>
+            <w:pPr>
+              <w:pStyle w:val="ListParagraph"/>
+              <w:ind w:left="0"/>
+              <w:jc w:val="left"/>
+            </w:pPr>
+          </w:p>
+        </w:tc>
+        <w:tc>
+          <w:tcPr>
+            <w:tcW w:w="4788" w:type="dxa"/>
+          </w:tcPr>
+          <w:p>
+            <w:pPr>
+              <w:pStyle w:val="ListParagraph"/>
+              <w:ind w:left="0"/>
+              <w:jc w:val="left"/>
+            </w:pPr>
+          </w:p>
+        </w:tc>
+      </w:tr>
+      <w:tr>
+        <w:tc>
+          <w:tcPr>
+            <w:tcW w:w="4788" w:type="dxa"/>
+          </w:tcPr>
+          <w:p>
+            <w:pPr>
+              <w:pStyle w:val="ListParagraph"/>
+              <w:ind w:left="0"/>
+              <w:jc w:val="left"/>
+            </w:pPr>
+          </w:p>
+        </w:tc>
+        <w:tc>
+          <w:tcPr>
+            <w:tcW w:w="4788" w:type="dxa"/>
+          </w:tcPr>
+          <w:p>
+            <w:pPr>
+              <w:pStyle w:val="ListParagraph"/>
+              <w:ind w:left="0"/>
+              <w:jc w:val="left"/>
+            </w:pPr>
+          </w:p>
+        </w:tc>
+      </w:tr>
+      <w:tr>
+        <w:tc>
+          <w:tcPr>
+            <w:tcW w:w="4788" w:type="dxa"/>
+          </w:tcPr>
+          <w:p>
+            <w:pPr>
+              <w:pStyle w:val="ListParagraph"/>
+              <w:ind w:left="0"/>
+              <w:jc w:val="left"/>
+            </w:pPr>
+          </w:p>
+        </w:tc>
+        <w:tc>
+          <w:tcPr>
+            <w:tcW w:w="4788" w:type="dxa"/>
+          </w:tcPr>
+          <w:p>
+            <w:pPr>
+              <w:pStyle w:val="ListParagraph"/>
+              <w:ind w:left="0"/>
+              <w:jc w:val="left"/>
+            </w:pPr>
+          </w:p>
+        </w:tc>
+      </w:tr>
+      <w:tr>
+        <w:tc>
+          <w:tcPr>
+            <w:tcW w:w="4788" w:type="dxa"/>
+          </w:tcPr>
+          <w:p>
+            <w:pPr>
+              <w:pStyle w:val="ListParagraph"/>
+              <w:ind w:left="0"/>
+              <w:jc w:val="left"/>
+            </w:pPr>
+          </w:p>
+        </w:tc>
+        <w:tc>
+          <w:tcPr>
+            <w:tcW w:w="4788" w:type="dxa"/>
+          </w:tcPr>
+          <w:p>
+            <w:pPr>
+              <w:pStyle w:val="ListParagraph"/>
+              <w:ind w:left="0"/>
+              <w:jc w:val="left"/>
+            </w:pPr>
+          </w:p>
+        </w:tc>
+      </w:tr>
+      <w:tr>
+        <w:tc>
+          <w:tcPr>
+            <w:tcW w:w="4788" w:type="dxa"/>
+          </w:tcPr>
+          <w:p>
+            <w:pPr>
+              <w:pStyle w:val="ListParagraph"/>
+              <w:ind w:left="0"/>
+              <w:jc w:val="left"/>
+            </w:pPr>
+          </w:p>
+        </w:tc>
+        <w:tc>
+          <w:tcPr>
+            <w:tcW w:w="4788" w:type="dxa"/>
+          </w:tcPr>
+          <w:p>
+            <w:pPr>
+              <w:pStyle w:val="ListParagraph"/>
+              <w:ind w:left="0"/>
+              <w:jc w:val="left"/>
+            </w:pPr>
+          </w:p>
+        </w:tc>
+      </w:tr>
+      <w:tr>
+        <w:tc>
+          <w:tcPr>
+            <w:tcW w:w="4788" w:type="dxa"/>
+          </w:tcPr>
+          <w:p>
+            <w:pPr>
+              <w:pStyle w:val="ListParagraph"/>
+              <w:ind w:left="0"/>
+              <w:jc w:val="left"/>
+            </w:pPr>
+          </w:p>
+        </w:tc>
+        <w:tc>
+          <w:tcPr>
+            <w:tcW w:w="4788" w:type="dxa"/>
+          </w:tcPr>
+          <w:p>
+            <w:pPr>
+              <w:pStyle w:val="ListParagraph"/>
+              <w:ind w:left="0"/>
+              <w:jc w:val="left"/>
+            </w:pPr>
+          </w:p>
+        </w:tc>
+      </w:tr>
+      <w:tr>
+        <w:tc>
+          <w:tcPr>
+            <w:tcW w:w="4788" w:type="dxa"/>
+          </w:tcPr>
+          <w:p>
+            <w:pPr>
+              <w:pStyle w:val="ListParagraph"/>
+              <w:ind w:left="0"/>
+              <w:jc w:val="left"/>
+            </w:pPr>
+          </w:p>
+        </w:tc>
+        <w:tc>
+          <w:tcPr>
+            <w:tcW w:w="4788" w:type="dxa"/>
+          </w:tcPr>
+          <w:p>
+            <w:pPr>
+              <w:pStyle w:val="ListParagraph"/>
+              <w:ind w:left="0"/>
+              <w:jc w:val="left"/>
+            </w:pPr>
+          </w:p>
+        </w:tc>
+      </w:tr>
+      <w:tr>
+        <w:tc>
+          <w:tcPr>
+            <w:tcW w:w="4788" w:type="dxa"/>
+          </w:tcPr>
+          <w:p>
+            <w:pPr>
+              <w:pStyle w:val="ListParagraph"/>
+              <w:ind w:left="0"/>
+              <w:jc w:val="left"/>
+            </w:pPr>
+          </w:p>
+        </w:tc>
+        <w:tc>
+          <w:tcPr>
+            <w:tcW w:w="4788" w:type="dxa"/>
+          </w:tcPr>
+          <w:p>
+            <w:pPr>
+              <w:pStyle w:val="ListParagraph"/>
+              <w:ind w:left="0"/>
+              <w:jc w:val="left"/>
+            </w:pPr>
+          </w:p>
+        </w:tc>
+      </w:tr>
+    </w:tbl>
+    <w:p>
+      <w:pPr>
+        <w:jc w:val="left"/>
+      </w:pPr>
+    </w:p>
+    <w:p>
+      <w:r>
+        <w:br w:type="page"/>
+      </w:r>
+    </w:p>
+    <w:p>
+      <w:pPr>
+        <w:pStyle w:val="ListParagraph"/>
+        <w:numPr>
+          <w:ilvl w:val="0"/>
+          <w:numId w:val="1"/>
+        </w:numPr>
+        <w:jc w:val="left"/>
+        <w:rPr>
+          <w:b/>
+        </w:rPr>
+      </w:pPr>
+      <w:r>
+        <w:rPr>
+          <w:b/>
+        </w:rPr>
+        <w:lastRenderedPageBreak/>
+        <w:t>UV API</w:t>
+      </w:r>
+    </w:p>
+    <w:p>
+      <w:pPr>
+        <w:pStyle w:val="ListParagraph"/>
+        <w:ind w:left="360"/>
+        <w:jc w:val="left"/>
+        <w:rPr>
+          <w:b/>
+        </w:rPr>
+      </w:pPr>
+    </w:p>
+    <w:tbl>
+      <w:tblPr>
+        <w:tblStyle w:val="TableGrid"/>
+        <w:tblW w:w="0" w:type="auto"/>
+        <w:tblInd w:w="360" w:type="dxa"/>
+        <w:tblLook w:val="04A0" w:firstRow="1" w:lastRow="0" w:firstColumn="1" w:lastColumn="0" w:noHBand="0" w:noVBand="1"/>
+      </w:tblPr>
+      <w:tblGrid>
+        <w:gridCol w:w="4608"/>
+        <w:gridCol w:w="4608"/>
+      </w:tblGrid>
+      <w:tr>
+        <w:tc>
+          <w:tcPr>
+            <w:tcW w:w="4788" w:type="dxa"/>
+          </w:tcPr>
+          <w:p>
+            <w:pPr>
+              <w:pStyle w:val="ListParagraph"/>
+              <w:ind w:left="0"/>
+              <w:jc w:val="left"/>
+            </w:pPr>
+            <w:bookmarkStart w:id="0" w:name="_GoBack"/>
+            <w:bookmarkEnd w:id="0"/>
+          </w:p>
+        </w:tc>
+        <w:tc>
+          <w:tcPr>
+            <w:tcW w:w="4788" w:type="dxa"/>
+          </w:tcPr>
+          <w:p>
+            <w:pPr>
+              <w:pStyle w:val="ListParagraph"/>
+              <w:ind w:left="0"/>
+              <w:jc w:val="left"/>
+            </w:pPr>
+          </w:p>
+        </w:tc>
+      </w:tr>
+      <w:tr>
+        <w:tc>
+          <w:tcPr>
+            <w:tcW w:w="4788" w:type="dxa"/>
+          </w:tcPr>
+          <w:p>
+            <w:pPr>
+              <w:pStyle w:val="ListParagraph"/>
+              <w:ind w:left="0"/>
+              <w:jc w:val="left"/>
+            </w:pPr>
+          </w:p>
+        </w:tc>
+        <w:tc>
+          <w:tcPr>
+            <w:tcW w:w="4788" w:type="dxa"/>
+          </w:tcPr>
+          <w:p>
+            <w:pPr>
+              <w:pStyle w:val="ListParagraph"/>
+              <w:ind w:left="0"/>
+              <w:jc w:val="left"/>
+            </w:pPr>
+          </w:p>
+        </w:tc>
+      </w:tr>
+      <w:tr>
+        <w:tc>
+          <w:tcPr>
+            <w:tcW w:w="4788" w:type="dxa"/>
+          </w:tcPr>
+          <w:p>
+            <w:pPr>
+              <w:pStyle w:val="ListParagraph"/>
+              <w:ind w:left="0"/>
+              <w:jc w:val="left"/>
+            </w:pPr>
+          </w:p>
+        </w:tc>
+        <w:tc>
+          <w:tcPr>
+            <w:tcW w:w="4788" w:type="dxa"/>
+          </w:tcPr>
+          <w:p>
+            <w:pPr>
+              <w:pStyle w:val="ListParagraph"/>
+              <w:ind w:left="0"/>
+              <w:jc w:val="left"/>
+            </w:pPr>
+          </w:p>
+        </w:tc>
+      </w:tr>
+      <w:tr>
+        <w:tc>
+          <w:tcPr>
+            <w:tcW w:w="4788" w:type="dxa"/>
+          </w:tcPr>
+          <w:p>
+            <w:pPr>
+              <w:pStyle w:val="ListParagraph"/>
+              <w:ind w:left="0"/>
+              <w:jc w:val="left"/>
+            </w:pPr>
+          </w:p>
+        </w:tc>
+        <w:tc>
+          <w:tcPr>
+            <w:tcW w:w="4788" w:type="dxa"/>
+          </w:tcPr>
+          <w:p>
+            <w:pPr>
+              <w:pStyle w:val="ListParagraph"/>
+              <w:ind w:left="0"/>
+              <w:jc w:val="left"/>
+            </w:pPr>
+          </w:p>
+        </w:tc>
+      </w:tr>
+      <w:tr>
+        <w:tc>
+          <w:tcPr>
+            <w:tcW w:w="4788" w:type="dxa"/>
+          </w:tcPr>
+          <w:p>
+            <w:pPr>
+              <w:pStyle w:val="ListParagraph"/>
+              <w:ind w:left="0"/>
+              <w:jc w:val="left"/>
+            </w:pPr>
+          </w:p>
+        </w:tc>
+        <w:tc>
+          <w:tcPr>
+            <w:tcW w:w="4788" w:type="dxa"/>
+          </w:tcPr>
+          <w:p>
+            <w:pPr>
+              <w:pStyle w:val="ListParagraph"/>
+              <w:ind w:left="0"/>
+              <w:jc w:val="left"/>
+            </w:pPr>
+          </w:p>
+        </w:tc>
+      </w:tr>
+      <w:tr>
+        <w:tc>
+          <w:tcPr>
+            <w:tcW w:w="4788" w:type="dxa"/>
+          </w:tcPr>
+          <w:p>
+            <w:pPr>
+              <w:pStyle w:val="ListParagraph"/>
+              <w:ind w:left="0"/>
+              <w:jc w:val="left"/>
+            </w:pPr>
+          </w:p>
+        </w:tc>
+        <w:tc>
+          <w:tcPr>
+            <w:tcW w:w="4788" w:type="dxa"/>
+          </w:tcPr>
+          <w:p>
+            <w:pPr>
+              <w:pStyle w:val="ListParagraph"/>
+              <w:ind w:left="0"/>
+              <w:jc w:val="left"/>
+            </w:pPr>
+          </w:p>
+        </w:tc>
+      </w:tr>
+      <w:tr>
+        <w:tc>
+          <w:tcPr>
+            <w:tcW w:w="4788" w:type="dxa"/>
+          </w:tcPr>
+          <w:p>
+            <w:pPr>
+              <w:pStyle w:val="ListParagraph"/>
+              <w:ind w:left="0"/>
+              <w:jc w:val="left"/>
+            </w:pPr>
+          </w:p>
+        </w:tc>
+        <w:tc>
+          <w:tcPr>
+            <w:tcW w:w="4788" w:type="dxa"/>
+          </w:tcPr>
+          <w:p>
+            <w:pPr>
+              <w:pStyle w:val="ListParagraph"/>
+              <w:ind w:left="0"/>
+              <w:jc w:val="left"/>
+            </w:pPr>
+          </w:p>
+        </w:tc>
+      </w:tr>
+      <w:tr>
+        <w:tc>
+          <w:tcPr>
+            <w:tcW w:w="4788" w:type="dxa"/>
+          </w:tcPr>
+          <w:p>
+            <w:pPr>
+              <w:pStyle w:val="ListParagraph"/>
+              <w:ind w:left="0"/>
+              <w:jc w:val="left"/>
+            </w:pPr>
+          </w:p>
+        </w:tc>
+        <w:tc>
+          <w:tcPr>
+            <w:tcW w:w="4788" w:type="dxa"/>
+          </w:tcPr>
+          <w:p>
+            <w:pPr>
+              <w:pStyle w:val="ListParagraph"/>
+              <w:ind w:left="0"/>
+              <w:jc w:val="left"/>
+            </w:pPr>
+          </w:p>
+        </w:tc>
+      </w:tr>
+    </w:tbl>
+    <w:p>
+      <w:pPr>
+        <w:pStyle w:val="ListParagraph"/>
+        <w:ind w:left="360"/>
+        <w:jc w:val="left"/>
+        <w:rPr>
+          <w:b/>
+        </w:rPr>
+      </w:pPr>
     </w:p>
     <w:sectPr>
       <w:pgSz w:w="12240" w:h="15840"/>
@@ -1155,6 +1779,25 @@
       <w:contextualSpacing/>
     </w:pPr>
   </w:style>
+  <w:style w:type="table" w:styleId="TableGrid">
+    <w:name w:val="Table Grid"/>
+    <w:basedOn w:val="TableNormal"/>
+    <w:uiPriority w:val="59"/>
+    <w:rsid w:val="00923F66"/>
+    <w:pPr>
+      <w:spacing w:after="0"/>
+    </w:pPr>
+    <w:tblPr>
+      <w:tblBorders>
+        <w:top w:val="single" w:sz="4" w:space="0" w:color="auto"/>
+        <w:left w:val="single" w:sz="4" w:space="0" w:color="auto"/>
+        <w:bottom w:val="single" w:sz="4" w:space="0" w:color="auto"/>
+        <w:right w:val="single" w:sz="4" w:space="0" w:color="auto"/>
+        <w:insideH w:val="single" w:sz="4" w:space="0" w:color="auto"/>
+        <w:insideV w:val="single" w:sz="4" w:space="0" w:color="auto"/>
+      </w:tblBorders>
+    </w:tblPr>
+  </w:style>
 </w:styles>
 </file>
 

</xml_diff>